<commit_message>
implementasi design by contract
</commit_message>
<xml_diff>
--- a/tp5_1302204116.docx
+++ b/tp5_1302204116.docx
@@ -4,113 +4,16 @@
   <w:body>
     <w:p>
       <w:r>
-        <w:fldChar w:fldCharType="begin"/>
-      </w:r>
-      <w:r>
-        <w:instrText xml:space="preserve"> HYPERLINK "</w:instrText>
-      </w:r>
-      <w:r>
-        <w:instrText>https://github.com/radenRafiaa/tp4_1302204116.git</w:instrText>
-      </w:r>
+        <w:t>https://github.com/radenRafiaa/tpmodul5_1302204116.git</w:t>
+      </w:r>
+    </w:p>
+    <w:p>
       <w:r>
         <w:rPr>
           <w:noProof/>
         </w:rPr>
         <w:drawing>
-          <wp:inline distT="0" distB="0" distL="0" distR="0" wp14:anchorId="4560F25D" wp14:editId="333EAEC1">
-            <wp:extent cx="5943600" cy="3343275"/>
-            <wp:effectExtent l="0" t="0" r="0" b="9525"/>
-            <wp:docPr id="5" name="Picture 5"/>
-            <wp:cNvGraphicFramePr>
-              <a:graphicFrameLocks xmlns:a="http://schemas.openxmlformats.org/drawingml/2006/main" noChangeAspect="1"/>
-            </wp:cNvGraphicFramePr>
-            <a:graphic xmlns:a="http://schemas.openxmlformats.org/drawingml/2006/main">
-              <a:graphicData uri="http://schemas.openxmlformats.org/drawingml/2006/picture">
-                <pic:pic xmlns:pic="http://schemas.openxmlformats.org/drawingml/2006/picture">
-                  <pic:nvPicPr>
-                    <pic:cNvPr id="1" name=""/>
-                    <pic:cNvPicPr/>
-                  </pic:nvPicPr>
-                  <pic:blipFill>
-                    <a:blip r:embed="rId6"/>
-                    <a:stretch>
-                      <a:fillRect/>
-                    </a:stretch>
-                  </pic:blipFill>
-                  <pic:spPr>
-                    <a:xfrm>
-                      <a:off x="0" y="0"/>
-                      <a:ext cx="5943600" cy="3343275"/>
-                    </a:xfrm>
-                    <a:prstGeom prst="rect">
-                      <a:avLst/>
-                    </a:prstGeom>
-                  </pic:spPr>
-                </pic:pic>
-              </a:graphicData>
-            </a:graphic>
-          </wp:inline>
-        </w:drawing>
-      </w:r>
-      <w:r>
-        <w:rPr>
-          <w:noProof/>
-        </w:rPr>
-        <w:drawing>
-          <wp:inline distT="0" distB="0" distL="0" distR="0" wp14:anchorId="06C2FB35" wp14:editId="012BD29C">
-            <wp:extent cx="5567680" cy="3131820"/>
-            <wp:effectExtent l="0" t="0" r="0" b="0"/>
-            <wp:docPr id="4" name="Picture 4"/>
-            <wp:cNvGraphicFramePr>
-              <a:graphicFrameLocks xmlns:a="http://schemas.openxmlformats.org/drawingml/2006/main" noChangeAspect="1"/>
-            </wp:cNvGraphicFramePr>
-            <a:graphic xmlns:a="http://schemas.openxmlformats.org/drawingml/2006/main">
-              <a:graphicData uri="http://schemas.openxmlformats.org/drawingml/2006/picture">
-                <pic:pic xmlns:pic="http://schemas.openxmlformats.org/drawingml/2006/picture">
-                  <pic:nvPicPr>
-                    <pic:cNvPr id="1" name=""/>
-                    <pic:cNvPicPr/>
-                  </pic:nvPicPr>
-                  <pic:blipFill>
-                    <a:blip r:embed="rId7"/>
-                    <a:stretch>
-                      <a:fillRect/>
-                    </a:stretch>
-                  </pic:blipFill>
-                  <pic:spPr>
-                    <a:xfrm>
-                      <a:off x="0" y="0"/>
-                      <a:ext cx="5567680" cy="3131820"/>
-                    </a:xfrm>
-                    <a:prstGeom prst="rect">
-                      <a:avLst/>
-                    </a:prstGeom>
-                  </pic:spPr>
-                </pic:pic>
-              </a:graphicData>
-            </a:graphic>
-          </wp:inline>
-        </w:drawing>
-      </w:r>
-      <w:r>
-        <w:instrText xml:space="preserve">" </w:instrText>
-      </w:r>
-      <w:r>
-        <w:fldChar w:fldCharType="separate"/>
-      </w:r>
-      <w:r>
-        <w:rPr>
-          <w:rStyle w:val="Hyperlink"/>
-        </w:rPr>
-        <w:t>https://github.com/radenRafiaa/tp4_1302204116.git</w:t>
-      </w:r>
-      <w:r>
-        <w:rPr>
-          <w:rStyle w:val="Hyperlink"/>
-          <w:noProof/>
-        </w:rPr>
-        <w:drawing>
-          <wp:inline distT="0" distB="0" distL="0" distR="0" wp14:anchorId="1E323D85" wp14:editId="086EE492">
+          <wp:inline distT="0" distB="0" distL="0" distR="0" wp14:anchorId="2324F9DE" wp14:editId="6C6D3C2D">
             <wp:extent cx="5943600" cy="3343275"/>
             <wp:effectExtent l="0" t="0" r="0" b="9525"/>
             <wp:docPr id="1" name="Picture 1"/>
@@ -147,14 +50,13 @@
       </w:r>
       <w:r>
         <w:rPr>
-          <w:rStyle w:val="Hyperlink"/>
           <w:noProof/>
         </w:rPr>
         <w:drawing>
-          <wp:inline distT="0" distB="0" distL="0" distR="0" wp14:anchorId="214372EF" wp14:editId="339CEFA6">
-            <wp:extent cx="6012180" cy="3381851"/>
-            <wp:effectExtent l="0" t="0" r="7620" b="9525"/>
-            <wp:docPr id="2" name="Picture 2"/>
+          <wp:inline distT="0" distB="0" distL="0" distR="0" wp14:anchorId="43788542" wp14:editId="56D68DD9">
+            <wp:extent cx="5943600" cy="3503295"/>
+            <wp:effectExtent l="0" t="0" r="0" b="1905"/>
+            <wp:docPr id="6" name="Picture 6"/>
             <wp:cNvGraphicFramePr>
               <a:graphicFrameLocks xmlns:a="http://schemas.openxmlformats.org/drawingml/2006/main" noChangeAspect="1"/>
             </wp:cNvGraphicFramePr>
@@ -174,7 +76,7 @@
                   <pic:spPr>
                     <a:xfrm>
                       <a:off x="0" y="0"/>
-                      <a:ext cx="6016204" cy="3384114"/>
+                      <a:ext cx="5943600" cy="3503295"/>
                     </a:xfrm>
                     <a:prstGeom prst="rect">
                       <a:avLst/>
@@ -187,20 +89,15 @@
         </w:drawing>
       </w:r>
       <w:r>
-        <w:fldChar w:fldCharType="end"/>
-      </w:r>
-    </w:p>
-    <w:p>
-      <w:r>
         <w:rPr>
           <w:noProof/>
         </w:rPr>
         <w:lastRenderedPageBreak/>
         <w:drawing>
-          <wp:inline distT="0" distB="0" distL="0" distR="0" wp14:anchorId="577ADF34" wp14:editId="2481589D">
-            <wp:extent cx="5943600" cy="3343275"/>
-            <wp:effectExtent l="0" t="0" r="0" b="9525"/>
-            <wp:docPr id="3" name="Picture 3"/>
+          <wp:inline distT="0" distB="0" distL="0" distR="0" wp14:anchorId="3C624F8B" wp14:editId="286A7D33">
+            <wp:extent cx="5943600" cy="2235835"/>
+            <wp:effectExtent l="0" t="0" r="0" b="0"/>
+            <wp:docPr id="7" name="Picture 7"/>
             <wp:cNvGraphicFramePr>
               <a:graphicFrameLocks xmlns:a="http://schemas.openxmlformats.org/drawingml/2006/main" noChangeAspect="1"/>
             </wp:cNvGraphicFramePr>
@@ -220,7 +117,7 @@
                   <pic:spPr>
                     <a:xfrm>
                       <a:off x="0" y="0"/>
-                      <a:ext cx="5943600" cy="3343275"/>
+                      <a:ext cx="5943600" cy="2235835"/>
                     </a:xfrm>
                     <a:prstGeom prst="rect">
                       <a:avLst/>
@@ -232,102 +129,733 @@
           </wp:inline>
         </w:drawing>
       </w:r>
+      <w:r>
+        <w:rPr>
+          <w:noProof/>
+        </w:rPr>
+        <w:drawing>
+          <wp:inline distT="0" distB="0" distL="0" distR="0" wp14:anchorId="23F6B53B" wp14:editId="4FF9D353">
+            <wp:extent cx="5943600" cy="3587115"/>
+            <wp:effectExtent l="0" t="0" r="0" b="0"/>
+            <wp:docPr id="8" name="Picture 8"/>
+            <wp:cNvGraphicFramePr>
+              <a:graphicFrameLocks xmlns:a="http://schemas.openxmlformats.org/drawingml/2006/main" noChangeAspect="1"/>
+            </wp:cNvGraphicFramePr>
+            <a:graphic xmlns:a="http://schemas.openxmlformats.org/drawingml/2006/main">
+              <a:graphicData uri="http://schemas.openxmlformats.org/drawingml/2006/picture">
+                <pic:pic xmlns:pic="http://schemas.openxmlformats.org/drawingml/2006/picture">
+                  <pic:nvPicPr>
+                    <pic:cNvPr id="1" name=""/>
+                    <pic:cNvPicPr/>
+                  </pic:nvPicPr>
+                  <pic:blipFill>
+                    <a:blip r:embed="rId9"/>
+                    <a:stretch>
+                      <a:fillRect/>
+                    </a:stretch>
+                  </pic:blipFill>
+                  <pic:spPr>
+                    <a:xfrm>
+                      <a:off x="0" y="0"/>
+                      <a:ext cx="5943600" cy="3587115"/>
+                    </a:xfrm>
+                    <a:prstGeom prst="rect">
+                      <a:avLst/>
+                    </a:prstGeom>
+                  </pic:spPr>
+                </pic:pic>
+              </a:graphicData>
+            </a:graphic>
+          </wp:inline>
+        </w:drawing>
+      </w:r>
+      <w:r>
+        <w:rPr>
+          <w:noProof/>
+        </w:rPr>
+        <w:lastRenderedPageBreak/>
+        <w:drawing>
+          <wp:inline distT="0" distB="0" distL="0" distR="0" wp14:anchorId="7017E498" wp14:editId="326179C8">
+            <wp:extent cx="5943600" cy="3599815"/>
+            <wp:effectExtent l="0" t="0" r="0" b="635"/>
+            <wp:docPr id="9" name="Picture 9"/>
+            <wp:cNvGraphicFramePr>
+              <a:graphicFrameLocks xmlns:a="http://schemas.openxmlformats.org/drawingml/2006/main" noChangeAspect="1"/>
+            </wp:cNvGraphicFramePr>
+            <a:graphic xmlns:a="http://schemas.openxmlformats.org/drawingml/2006/main">
+              <a:graphicData uri="http://schemas.openxmlformats.org/drawingml/2006/picture">
+                <pic:pic xmlns:pic="http://schemas.openxmlformats.org/drawingml/2006/picture">
+                  <pic:nvPicPr>
+                    <pic:cNvPr id="1" name=""/>
+                    <pic:cNvPicPr/>
+                  </pic:nvPicPr>
+                  <pic:blipFill>
+                    <a:blip r:embed="rId10"/>
+                    <a:stretch>
+                      <a:fillRect/>
+                    </a:stretch>
+                  </pic:blipFill>
+                  <pic:spPr>
+                    <a:xfrm>
+                      <a:off x="0" y="0"/>
+                      <a:ext cx="5943600" cy="3599815"/>
+                    </a:xfrm>
+                    <a:prstGeom prst="rect">
+                      <a:avLst/>
+                    </a:prstGeom>
+                  </pic:spPr>
+                </pic:pic>
+              </a:graphicData>
+            </a:graphic>
+          </wp:inline>
+        </w:drawing>
+      </w:r>
+      <w:r>
+        <w:rPr>
+          <w:noProof/>
+        </w:rPr>
+        <w:drawing>
+          <wp:inline distT="0" distB="0" distL="0" distR="0" wp14:anchorId="15278F5A" wp14:editId="34916D53">
+            <wp:extent cx="5943600" cy="3373120"/>
+            <wp:effectExtent l="0" t="0" r="0" b="0"/>
+            <wp:docPr id="10" name="Picture 10"/>
+            <wp:cNvGraphicFramePr>
+              <a:graphicFrameLocks xmlns:a="http://schemas.openxmlformats.org/drawingml/2006/main" noChangeAspect="1"/>
+            </wp:cNvGraphicFramePr>
+            <a:graphic xmlns:a="http://schemas.openxmlformats.org/drawingml/2006/main">
+              <a:graphicData uri="http://schemas.openxmlformats.org/drawingml/2006/picture">
+                <pic:pic xmlns:pic="http://schemas.openxmlformats.org/drawingml/2006/picture">
+                  <pic:nvPicPr>
+                    <pic:cNvPr id="1" name=""/>
+                    <pic:cNvPicPr/>
+                  </pic:nvPicPr>
+                  <pic:blipFill>
+                    <a:blip r:embed="rId11"/>
+                    <a:stretch>
+                      <a:fillRect/>
+                    </a:stretch>
+                  </pic:blipFill>
+                  <pic:spPr>
+                    <a:xfrm>
+                      <a:off x="0" y="0"/>
+                      <a:ext cx="5943600" cy="3373120"/>
+                    </a:xfrm>
+                    <a:prstGeom prst="rect">
+                      <a:avLst/>
+                    </a:prstGeom>
+                  </pic:spPr>
+                </pic:pic>
+              </a:graphicData>
+            </a:graphic>
+          </wp:inline>
+        </w:drawing>
+      </w:r>
     </w:p>
     <w:p>
-      <w:proofErr w:type="spellStart"/>
-      <w:r>
-        <w:t>Kodingan</w:t>
-      </w:r>
-      <w:proofErr w:type="spellEnd"/>
-      <w:r>
-        <w:t xml:space="preserve"> </w:t>
-      </w:r>
-      <w:proofErr w:type="spellStart"/>
-      <w:r>
-        <w:t>diatas</w:t>
-      </w:r>
-      <w:proofErr w:type="spellEnd"/>
-      <w:r>
-        <w:t xml:space="preserve"> </w:t>
-      </w:r>
-      <w:proofErr w:type="spellStart"/>
-      <w:r>
-        <w:t>memakai</w:t>
-      </w:r>
-      <w:proofErr w:type="spellEnd"/>
-      <w:r>
-        <w:t xml:space="preserve"> generic </w:t>
-      </w:r>
-      <w:proofErr w:type="spellStart"/>
-      <w:r>
-        <w:t>kelas</w:t>
-      </w:r>
-      <w:proofErr w:type="spellEnd"/>
-      <w:r>
-        <w:t xml:space="preserve"> </w:t>
-      </w:r>
-      <w:proofErr w:type="spellStart"/>
-      <w:r>
-        <w:t>dan</w:t>
-      </w:r>
-      <w:proofErr w:type="spellEnd"/>
-      <w:r>
-        <w:t xml:space="preserve"> method dengan </w:t>
-      </w:r>
-      <w:proofErr w:type="spellStart"/>
-      <w:r>
-        <w:t>diidentifikasikan</w:t>
-      </w:r>
-      <w:proofErr w:type="spellEnd"/>
-      <w:r>
-        <w:t xml:space="preserve"> </w:t>
-      </w:r>
-      <w:proofErr w:type="spellStart"/>
-      <w:r>
-        <w:t>kenggunakan</w:t>
-      </w:r>
-      <w:proofErr w:type="spellEnd"/>
-      <w:r>
-        <w:t xml:space="preserve"> </w:t>
-      </w:r>
-      <w:proofErr w:type="spellStart"/>
-      <w:r>
-        <w:t>kurung</w:t>
-      </w:r>
-      <w:proofErr w:type="spellEnd"/>
-      <w:r>
-        <w:t xml:space="preserve"> </w:t>
-      </w:r>
-      <w:proofErr w:type="spellStart"/>
-      <w:r>
-        <w:t>sudut</w:t>
-      </w:r>
-      <w:proofErr w:type="spellEnd"/>
-      <w:r>
-        <w:t xml:space="preserve"> &lt;&gt; dengan parameter </w:t>
-      </w:r>
-      <w:proofErr w:type="spellStart"/>
-      <w:r>
-        <w:t>huruf</w:t>
-      </w:r>
-      <w:proofErr w:type="spellEnd"/>
-      <w:r>
-        <w:t xml:space="preserve"> </w:t>
-      </w:r>
-      <w:proofErr w:type="spellStart"/>
-      <w:r>
-        <w:t>Kapital</w:t>
-      </w:r>
-      <w:proofErr w:type="spellEnd"/>
-      <w:r>
-        <w:t xml:space="preserve">  </w:t>
+      <w:r>
+        <w:t>Design by Contract</w:t>
+      </w:r>
+      <w:r>
+        <w:t xml:space="preserve"> </w:t>
+      </w:r>
+      <w:r>
+        <w:t xml:space="preserve">adalah </w:t>
+      </w:r>
+      <w:proofErr w:type="spellStart"/>
+      <w:r>
+        <w:t>suatu</w:t>
+      </w:r>
+      <w:proofErr w:type="spellEnd"/>
+      <w:r>
+        <w:t xml:space="preserve"> pendekatan dalam </w:t>
+      </w:r>
+      <w:proofErr w:type="spellStart"/>
+      <w:r>
+        <w:t>merancang</w:t>
+      </w:r>
+      <w:proofErr w:type="spellEnd"/>
+      <w:r>
+        <w:t xml:space="preserve"> </w:t>
+      </w:r>
+      <w:proofErr w:type="spellStart"/>
+      <w:r>
+        <w:t>perangkat</w:t>
+      </w:r>
+      <w:proofErr w:type="spellEnd"/>
+      <w:r>
+        <w:t xml:space="preserve"> </w:t>
+      </w:r>
+      <w:proofErr w:type="spellStart"/>
+      <w:r>
+        <w:t>lunak</w:t>
+      </w:r>
+      <w:proofErr w:type="spellEnd"/>
+    </w:p>
+    <w:p>
+      <w:proofErr w:type="spellStart"/>
+      <w:proofErr w:type="gramStart"/>
+      <w:r>
+        <w:t>keuntungan</w:t>
+      </w:r>
+      <w:proofErr w:type="spellEnd"/>
+      <w:proofErr w:type="gramEnd"/>
+      <w:r>
+        <w:t xml:space="preserve"> </w:t>
+      </w:r>
+      <w:proofErr w:type="spellStart"/>
+      <w:r>
+        <w:t>mengunakan</w:t>
+      </w:r>
+      <w:proofErr w:type="spellEnd"/>
+      <w:r>
+        <w:t xml:space="preserve"> Code contracts</w:t>
+      </w:r>
+      <w:r>
+        <w:t xml:space="preserve"> agar </w:t>
+      </w:r>
+      <w:proofErr w:type="spellStart"/>
+      <w:r>
+        <w:t>Meningkatkan</w:t>
+      </w:r>
+      <w:proofErr w:type="spellEnd"/>
+      <w:r>
+        <w:t xml:space="preserve"> testing</w:t>
+      </w:r>
+      <w:r>
+        <w:t xml:space="preserve">, </w:t>
+      </w:r>
+      <w:r>
+        <w:t>Automatic testing tools</w:t>
+      </w:r>
+      <w:r>
+        <w:t xml:space="preserve">, </w:t>
+      </w:r>
+      <w:r>
+        <w:t>Static verification</w:t>
+      </w:r>
+      <w:r>
+        <w:t xml:space="preserve">, </w:t>
+      </w:r>
+      <w:r>
+        <w:t>Reference documentation</w:t>
+      </w:r>
+    </w:p>
+    <w:p>
+      <w:proofErr w:type="gramStart"/>
+      <w:r>
+        <w:lastRenderedPageBreak/>
+        <w:t>dengan</w:t>
+      </w:r>
+      <w:proofErr w:type="gramEnd"/>
+      <w:r>
+        <w:t xml:space="preserve"> </w:t>
+      </w:r>
+      <w:r>
+        <w:t>preconditions</w:t>
+      </w:r>
+      <w:r>
+        <w:t xml:space="preserve"> </w:t>
+      </w:r>
+      <w:r>
+        <w:t xml:space="preserve">untuk </w:t>
+      </w:r>
+      <w:proofErr w:type="spellStart"/>
+      <w:r>
+        <w:t>menentukan</w:t>
+      </w:r>
+      <w:proofErr w:type="spellEnd"/>
+      <w:r>
+        <w:t xml:space="preserve"> </w:t>
+      </w:r>
+      <w:proofErr w:type="spellStart"/>
+      <w:r>
+        <w:t>nilai</w:t>
+      </w:r>
+      <w:proofErr w:type="spellEnd"/>
+      <w:r>
+        <w:t xml:space="preserve"> parameter yang valid</w:t>
+      </w:r>
+      <w:r>
+        <w:t xml:space="preserve"> agar </w:t>
+      </w:r>
+      <w:r>
+        <w:t xml:space="preserve">dapat </w:t>
+      </w:r>
+      <w:proofErr w:type="spellStart"/>
+      <w:r>
+        <w:t>diakses</w:t>
+      </w:r>
+      <w:proofErr w:type="spellEnd"/>
+      <w:r>
+        <w:t xml:space="preserve"> </w:t>
+      </w:r>
+      <w:proofErr w:type="spellStart"/>
+      <w:r>
+        <w:t>oleh</w:t>
+      </w:r>
+      <w:proofErr w:type="spellEnd"/>
+      <w:r>
+        <w:t xml:space="preserve"> method </w:t>
+      </w:r>
+      <w:proofErr w:type="spellStart"/>
+      <w:r>
+        <w:t>itu</w:t>
+      </w:r>
+      <w:proofErr w:type="spellEnd"/>
+      <w:r>
+        <w:t xml:space="preserve"> </w:t>
+      </w:r>
+      <w:proofErr w:type="spellStart"/>
+      <w:r>
+        <w:t>sendiri</w:t>
+      </w:r>
+      <w:proofErr w:type="spellEnd"/>
+    </w:p>
+    <w:p>
+      <w:r>
+        <w:t xml:space="preserve">Defensive programming adalah </w:t>
+      </w:r>
+      <w:proofErr w:type="spellStart"/>
+      <w:r>
+        <w:t>bentuk</w:t>
+      </w:r>
+      <w:proofErr w:type="spellEnd"/>
+      <w:r>
+        <w:t xml:space="preserve"> </w:t>
+      </w:r>
+      <w:proofErr w:type="spellStart"/>
+      <w:r>
+        <w:t>desain</w:t>
+      </w:r>
+      <w:proofErr w:type="spellEnd"/>
+      <w:r>
+        <w:t xml:space="preserve"> </w:t>
+      </w:r>
+      <w:proofErr w:type="spellStart"/>
+      <w:r>
+        <w:t>defensif</w:t>
+      </w:r>
+      <w:proofErr w:type="spellEnd"/>
+      <w:r>
+        <w:t xml:space="preserve"> yang </w:t>
+      </w:r>
+      <w:proofErr w:type="spellStart"/>
+      <w:r>
+        <w:t>dimaksudkan</w:t>
+      </w:r>
+      <w:proofErr w:type="spellEnd"/>
+      <w:r>
+        <w:t xml:space="preserve"> untuk </w:t>
+      </w:r>
+      <w:proofErr w:type="spellStart"/>
+      <w:r>
+        <w:t>memastikan</w:t>
+      </w:r>
+      <w:proofErr w:type="spellEnd"/>
+      <w:r>
+        <w:t xml:space="preserve"> </w:t>
+      </w:r>
+      <w:proofErr w:type="spellStart"/>
+      <w:r>
+        <w:t>kelanjutan</w:t>
+      </w:r>
+      <w:proofErr w:type="spellEnd"/>
+      <w:r>
+        <w:t xml:space="preserve"> </w:t>
+      </w:r>
+      <w:proofErr w:type="spellStart"/>
+      <w:r>
+        <w:t>fungsi</w:t>
+      </w:r>
+      <w:proofErr w:type="spellEnd"/>
+      <w:r>
+        <w:t xml:space="preserve"> </w:t>
+      </w:r>
+      <w:proofErr w:type="spellStart"/>
+      <w:r>
+        <w:t>perangkat</w:t>
+      </w:r>
+      <w:proofErr w:type="spellEnd"/>
+      <w:r>
+        <w:t xml:space="preserve"> </w:t>
+      </w:r>
+      <w:proofErr w:type="spellStart"/>
+      <w:r>
+        <w:t>lunak</w:t>
+      </w:r>
+      <w:proofErr w:type="spellEnd"/>
+      <w:r>
+        <w:t xml:space="preserve"> dalam </w:t>
+      </w:r>
+      <w:proofErr w:type="spellStart"/>
+      <w:r>
+        <w:t>keadaan</w:t>
+      </w:r>
+      <w:proofErr w:type="spellEnd"/>
+      <w:r>
+        <w:t xml:space="preserve"> yang </w:t>
+      </w:r>
+      <w:proofErr w:type="spellStart"/>
+      <w:r>
+        <w:t>tidak</w:t>
+      </w:r>
+      <w:proofErr w:type="spellEnd"/>
+      <w:r>
+        <w:t xml:space="preserve"> </w:t>
+      </w:r>
+      <w:proofErr w:type="spellStart"/>
+      <w:r>
+        <w:t>terduga</w:t>
+      </w:r>
+      <w:proofErr w:type="spellEnd"/>
+    </w:p>
+    <w:p>
+      <w:r>
+        <w:t xml:space="preserve">Assertion, </w:t>
+      </w:r>
+      <w:proofErr w:type="spellStart"/>
+      <w:r>
+        <w:t>atau</w:t>
+      </w:r>
+      <w:proofErr w:type="spellEnd"/>
+      <w:r>
+        <w:t xml:space="preserve"> Assert statement, </w:t>
+      </w:r>
+      <w:proofErr w:type="spellStart"/>
+      <w:r>
+        <w:t>menguji</w:t>
+      </w:r>
+      <w:proofErr w:type="spellEnd"/>
+      <w:r>
+        <w:t xml:space="preserve"> </w:t>
+      </w:r>
+      <w:proofErr w:type="spellStart"/>
+      <w:r>
+        <w:t>kondisi</w:t>
+      </w:r>
+      <w:proofErr w:type="spellEnd"/>
+      <w:r>
+        <w:t xml:space="preserve"> yang </w:t>
+      </w:r>
+      <w:proofErr w:type="spellStart"/>
+      <w:r>
+        <w:t>telah</w:t>
+      </w:r>
+      <w:proofErr w:type="spellEnd"/>
+      <w:r>
+        <w:t xml:space="preserve"> </w:t>
+      </w:r>
+      <w:proofErr w:type="spellStart"/>
+      <w:r>
+        <w:t>di</w:t>
+      </w:r>
+      <w:r>
+        <w:t>tentukan</w:t>
+      </w:r>
+      <w:proofErr w:type="spellEnd"/>
+      <w:r>
+        <w:t xml:space="preserve"> </w:t>
+      </w:r>
+      <w:proofErr w:type="spellStart"/>
+      <w:r>
+        <w:t>sebagai</w:t>
+      </w:r>
+      <w:proofErr w:type="spellEnd"/>
+      <w:r>
+        <w:t xml:space="preserve"> </w:t>
+      </w:r>
+      <w:proofErr w:type="spellStart"/>
+      <w:r>
+        <w:t>argumen</w:t>
+      </w:r>
+      <w:proofErr w:type="spellEnd"/>
+      <w:r>
+        <w:t xml:space="preserve"> untuk </w:t>
+      </w:r>
+      <w:proofErr w:type="spellStart"/>
+      <w:r>
+        <w:t>pernyataan</w:t>
+      </w:r>
+      <w:proofErr w:type="spellEnd"/>
+      <w:r>
+        <w:t xml:space="preserve"> Assert. </w:t>
+      </w:r>
+      <w:proofErr w:type="spellStart"/>
+      <w:r>
+        <w:t>Jika</w:t>
+      </w:r>
+      <w:proofErr w:type="spellEnd"/>
+      <w:r>
+        <w:t xml:space="preserve"> </w:t>
+      </w:r>
+      <w:proofErr w:type="spellStart"/>
+      <w:r>
+        <w:t>kondisi</w:t>
+      </w:r>
+      <w:proofErr w:type="spellEnd"/>
+      <w:r>
+        <w:t xml:space="preserve"> </w:t>
+      </w:r>
+      <w:proofErr w:type="spellStart"/>
+      <w:r>
+        <w:t>bernilai</w:t>
+      </w:r>
+      <w:proofErr w:type="spellEnd"/>
+      <w:r>
+        <w:t xml:space="preserve"> true, </w:t>
+      </w:r>
+      <w:proofErr w:type="spellStart"/>
+      <w:r>
+        <w:t>tidak</w:t>
+      </w:r>
+      <w:proofErr w:type="spellEnd"/>
+      <w:r>
+        <w:t xml:space="preserve"> </w:t>
+      </w:r>
+      <w:proofErr w:type="spellStart"/>
+      <w:r>
+        <w:t>ada</w:t>
+      </w:r>
+      <w:proofErr w:type="spellEnd"/>
+      <w:r>
+        <w:t xml:space="preserve"> </w:t>
+      </w:r>
+      <w:proofErr w:type="spellStart"/>
+      <w:r>
+        <w:t>tindakan</w:t>
+      </w:r>
+      <w:proofErr w:type="spellEnd"/>
+      <w:r>
+        <w:t xml:space="preserve"> yang </w:t>
+      </w:r>
+      <w:proofErr w:type="spellStart"/>
+      <w:r>
+        <w:t>terjadi</w:t>
+      </w:r>
+      <w:proofErr w:type="spellEnd"/>
+      <w:r>
+        <w:t xml:space="preserve">. </w:t>
+      </w:r>
+      <w:proofErr w:type="spellStart"/>
+      <w:r>
+        <w:t>Jika</w:t>
+      </w:r>
+      <w:proofErr w:type="spellEnd"/>
+      <w:r>
+        <w:t xml:space="preserve"> </w:t>
+      </w:r>
+      <w:proofErr w:type="spellStart"/>
+      <w:r>
+        <w:t>kondisi</w:t>
+      </w:r>
+      <w:proofErr w:type="spellEnd"/>
+      <w:r>
+        <w:t xml:space="preserve"> </w:t>
+      </w:r>
+      <w:proofErr w:type="spellStart"/>
+      <w:r>
+        <w:t>bernilai</w:t>
+      </w:r>
+      <w:proofErr w:type="spellEnd"/>
+      <w:r>
+        <w:t xml:space="preserve"> false, </w:t>
+      </w:r>
+      <w:proofErr w:type="spellStart"/>
+      <w:r>
+        <w:t>kondisi</w:t>
+      </w:r>
+      <w:proofErr w:type="spellEnd"/>
+      <w:r>
+        <w:t xml:space="preserve"> </w:t>
+      </w:r>
+      <w:proofErr w:type="spellStart"/>
+      <w:r>
+        <w:t>gagal</w:t>
+      </w:r>
+      <w:proofErr w:type="spellEnd"/>
+      <w:r>
+        <w:t xml:space="preserve">. </w:t>
+      </w:r>
+      <w:proofErr w:type="spellStart"/>
+      <w:r>
+        <w:t>Jika</w:t>
+      </w:r>
+      <w:proofErr w:type="spellEnd"/>
+      <w:r>
+        <w:t xml:space="preserve"> </w:t>
+      </w:r>
+      <w:proofErr w:type="spellStart"/>
+      <w:r>
+        <w:t>di</w:t>
+      </w:r>
+      <w:r>
+        <w:t>jalankan</w:t>
+      </w:r>
+      <w:proofErr w:type="spellEnd"/>
+      <w:r>
+        <w:t xml:space="preserve"> dengan debug build mode, program </w:t>
+      </w:r>
+      <w:proofErr w:type="spellStart"/>
+      <w:proofErr w:type="gramStart"/>
+      <w:r>
+        <w:t>akan</w:t>
+      </w:r>
+      <w:proofErr w:type="spellEnd"/>
+      <w:proofErr w:type="gramEnd"/>
+      <w:r>
+        <w:t xml:space="preserve"> </w:t>
+      </w:r>
+      <w:proofErr w:type="spellStart"/>
+      <w:r>
+        <w:t>memasuki</w:t>
+      </w:r>
+      <w:proofErr w:type="spellEnd"/>
+      <w:r>
+        <w:t xml:space="preserve"> mode break.</w:t>
+      </w:r>
+    </w:p>
+    <w:p>
+      <w:proofErr w:type="spellStart"/>
+      <w:r>
+        <w:t>Fitur</w:t>
+      </w:r>
+      <w:proofErr w:type="spellEnd"/>
+      <w:r>
+        <w:t xml:space="preserve"> exception handling</w:t>
+      </w:r>
+      <w:r>
+        <w:t xml:space="preserve"> untuk </w:t>
+      </w:r>
+      <w:proofErr w:type="spellStart"/>
+      <w:r>
+        <w:t>membantu</w:t>
+      </w:r>
+      <w:proofErr w:type="spellEnd"/>
+      <w:r>
+        <w:t xml:space="preserve"> </w:t>
+      </w:r>
+      <w:proofErr w:type="spellStart"/>
+      <w:r>
+        <w:t>kita</w:t>
+      </w:r>
+      <w:proofErr w:type="spellEnd"/>
+      <w:r>
+        <w:t xml:space="preserve"> </w:t>
+      </w:r>
+      <w:proofErr w:type="spellStart"/>
+      <w:r>
+        <w:t>menangani</w:t>
+      </w:r>
+      <w:proofErr w:type="spellEnd"/>
+      <w:r>
+        <w:t xml:space="preserve"> </w:t>
+      </w:r>
+      <w:proofErr w:type="spellStart"/>
+      <w:r>
+        <w:t>situasi</w:t>
+      </w:r>
+      <w:proofErr w:type="spellEnd"/>
+      <w:r>
+        <w:t xml:space="preserve"> yang </w:t>
+      </w:r>
+      <w:proofErr w:type="spellStart"/>
+      <w:r>
+        <w:t>tidak</w:t>
+      </w:r>
+      <w:proofErr w:type="spellEnd"/>
+      <w:r>
+        <w:t xml:space="preserve"> </w:t>
+      </w:r>
+      <w:proofErr w:type="spellStart"/>
+      <w:r>
+        <w:t>terduga</w:t>
+      </w:r>
+      <w:proofErr w:type="spellEnd"/>
+      <w:r>
+        <w:t xml:space="preserve"> yang </w:t>
+      </w:r>
+      <w:proofErr w:type="spellStart"/>
+      <w:r>
+        <w:t>terjadi</w:t>
+      </w:r>
+      <w:proofErr w:type="spellEnd"/>
+      <w:r>
+        <w:t xml:space="preserve"> </w:t>
+      </w:r>
+      <w:proofErr w:type="spellStart"/>
+      <w:r>
+        <w:t>saat</w:t>
+      </w:r>
+      <w:proofErr w:type="spellEnd"/>
+      <w:r>
+        <w:t xml:space="preserve"> program </w:t>
+      </w:r>
+      <w:proofErr w:type="spellStart"/>
+      <w:r>
+        <w:t>sedang</w:t>
+      </w:r>
+      <w:proofErr w:type="spellEnd"/>
+      <w:r>
+        <w:t xml:space="preserve"> </w:t>
+      </w:r>
+      <w:proofErr w:type="spellStart"/>
+      <w:r>
+        <w:t>berjalan</w:t>
+      </w:r>
+      <w:proofErr w:type="spellEnd"/>
+      <w:r>
+        <w:t xml:space="preserve"> </w:t>
+      </w:r>
+    </w:p>
+    <w:p>
+      <w:r>
+        <w:t xml:space="preserve">Exception handling menggunakan keyword the try, catch, and finally untuk </w:t>
+      </w:r>
+      <w:proofErr w:type="spellStart"/>
+      <w:r>
+        <w:t>mencoba</w:t>
+      </w:r>
+      <w:proofErr w:type="spellEnd"/>
+      <w:r>
+        <w:t xml:space="preserve"> </w:t>
+      </w:r>
+      <w:proofErr w:type="spellStart"/>
+      <w:r>
+        <w:t>suatu</w:t>
+      </w:r>
+      <w:proofErr w:type="spellEnd"/>
+      <w:r>
+        <w:t xml:space="preserve"> kondisi</w:t>
       </w:r>
       <w:bookmarkStart w:id="0" w:name="_GoBack"/>
       <w:bookmarkEnd w:id="0"/>
+      <w:r>
+        <w:t xml:space="preserve"> yang </w:t>
+      </w:r>
+      <w:proofErr w:type="spellStart"/>
+      <w:r>
+        <w:t>mungkin</w:t>
+      </w:r>
+      <w:proofErr w:type="spellEnd"/>
+      <w:r>
+        <w:t xml:space="preserve"> </w:t>
+      </w:r>
+      <w:proofErr w:type="spellStart"/>
+      <w:r>
+        <w:t>tidak</w:t>
+      </w:r>
+      <w:proofErr w:type="spellEnd"/>
+      <w:r>
+        <w:t xml:space="preserve"> </w:t>
+      </w:r>
+      <w:proofErr w:type="spellStart"/>
+      <w:r>
+        <w:t>berhasil</w:t>
+      </w:r>
+      <w:proofErr w:type="spellEnd"/>
     </w:p>
-    <w:p/>
     <w:sectPr>
-      <w:headerReference w:type="default" r:id="rId9"/>
+      <w:headerReference w:type="default" r:id="rId12"/>
       <w:pgSz w:w="12240" w:h="15840"/>
       <w:pgMar w:top="1440" w:right="1440" w:bottom="1440" w:left="1440" w:header="708" w:footer="708" w:gutter="0"/>
       <w:cols w:space="708"/>

</xml_diff>